<commit_message>
update slides w/ 7.1
</commit_message>
<xml_diff>
--- a/06-final-project/group-contract.docx
+++ b/06-final-project/group-contract.docx
@@ -1,6 +1,6 @@
 
 <file path=word/document.xml><?xml version="1.0" encoding="utf-8"?>
-<w:document xmlns:wpc="http://schemas.microsoft.com/office/word/2010/wordprocessingCanvas" xmlns:cx="http://schemas.microsoft.com/office/drawing/2014/chartex" xmlns:cx1="http://schemas.microsoft.com/office/drawing/2015/9/8/chartex" xmlns:cx2="http://schemas.microsoft.com/office/drawing/2015/10/21/chartex" xmlns:cx3="http://schemas.microsoft.com/office/drawing/2016/5/9/chartex" xmlns:cx4="http://schemas.microsoft.com/office/drawing/2016/5/10/chartex" xmlns:cx5="http://schemas.microsoft.com/office/drawing/2016/5/11/chartex" xmlns:cx6="http://schemas.microsoft.com/office/drawing/2016/5/12/chartex" xmlns:cx7="http://schemas.microsoft.com/office/drawing/2016/5/13/chartex" xmlns:cx8="http://schemas.microsoft.com/office/drawing/2016/5/14/chartex" xmlns:mc="http://schemas.openxmlformats.org/markup-compatibility/2006" xmlns:aink="http://schemas.microsoft.com/office/drawing/2016/ink" xmlns:am3d="http://schemas.microsoft.com/office/drawing/2017/model3d" xmlns:o="urn:schemas-microsoft-com:office:office" xmlns:oel="http://schemas.microsoft.com/office/2019/extlst" xmlns:r="http://schemas.openxmlformats.org/officeDocument/2006/relationships" xmlns:m="http://schemas.openxmlformats.org/officeDocument/2006/math" xmlns:v="urn:schemas-microsoft-com:vml" xmlns:wp14="http://schemas.microsoft.com/office/word/2010/wordprocessingDrawing" xmlns:wp="http://schemas.openxmlformats.org/drawingml/2006/wordprocessingDrawing" xmlns:w10="urn:schemas-microsoft-com:office:word" xmlns:w="http://schemas.openxmlformats.org/wordprocessingml/2006/main" xmlns:w14="http://schemas.microsoft.com/office/word/2010/wordml" xmlns:w15="http://schemas.microsoft.com/office/word/2012/wordml" xmlns:w16cex="http://schemas.microsoft.com/office/word/2018/wordml/cex" xmlns:w16cid="http://schemas.microsoft.com/office/word/2016/wordml/cid" xmlns:w16="http://schemas.microsoft.com/office/word/2018/wordml" xmlns:w16sdtdh="http://schemas.microsoft.com/office/word/2020/wordml/sdtdatahash" xmlns:w16se="http://schemas.microsoft.com/office/word/2015/wordml/symex" xmlns:wpg="http://schemas.microsoft.com/office/word/2010/wordprocessingGroup" xmlns:wpi="http://schemas.microsoft.com/office/word/2010/wordprocessingInk" xmlns:wne="http://schemas.microsoft.com/office/word/2006/wordml" xmlns:wps="http://schemas.microsoft.com/office/word/2010/wordprocessingShape" mc:Ignorable="w14 w15 w16se w16cid w16 w16cex w16sdtdh wp14">
+<w:document xmlns:wpc="http://schemas.microsoft.com/office/word/2010/wordprocessingCanvas" xmlns:cx="http://schemas.microsoft.com/office/drawing/2014/chartex" xmlns:cx1="http://schemas.microsoft.com/office/drawing/2015/9/8/chartex" xmlns:cx2="http://schemas.microsoft.com/office/drawing/2015/10/21/chartex" xmlns:cx3="http://schemas.microsoft.com/office/drawing/2016/5/9/chartex" xmlns:cx4="http://schemas.microsoft.com/office/drawing/2016/5/10/chartex" xmlns:cx5="http://schemas.microsoft.com/office/drawing/2016/5/11/chartex" xmlns:cx6="http://schemas.microsoft.com/office/drawing/2016/5/12/chartex" xmlns:cx7="http://schemas.microsoft.com/office/drawing/2016/5/13/chartex" xmlns:cx8="http://schemas.microsoft.com/office/drawing/2016/5/14/chartex" xmlns:mc="http://schemas.openxmlformats.org/markup-compatibility/2006" xmlns:aink="http://schemas.microsoft.com/office/drawing/2016/ink" xmlns:am3d="http://schemas.microsoft.com/office/drawing/2017/model3d" xmlns:o="urn:schemas-microsoft-com:office:office" xmlns:oel="http://schemas.microsoft.com/office/2019/extlst" xmlns:r="http://schemas.openxmlformats.org/officeDocument/2006/relationships" xmlns:m="http://schemas.openxmlformats.org/officeDocument/2006/math" xmlns:v="urn:schemas-microsoft-com:vml" xmlns:wp14="http://schemas.microsoft.com/office/word/2010/wordprocessingDrawing" xmlns:wp="http://schemas.openxmlformats.org/drawingml/2006/wordprocessingDrawing" xmlns:w10="urn:schemas-microsoft-com:office:word" xmlns:w="http://schemas.openxmlformats.org/wordprocessingml/2006/main" xmlns:w14="http://schemas.microsoft.com/office/word/2010/wordml" xmlns:w15="http://schemas.microsoft.com/office/word/2012/wordml" xmlns:w16cex="http://schemas.microsoft.com/office/word/2018/wordml/cex" xmlns:w16cid="http://schemas.microsoft.com/office/word/2016/wordml/cid" xmlns:w16="http://schemas.microsoft.com/office/word/2018/wordml" xmlns:w16du="http://schemas.microsoft.com/office/word/2023/wordml/word16du" xmlns:w16sdtdh="http://schemas.microsoft.com/office/word/2020/wordml/sdtdatahash" xmlns:w16se="http://schemas.microsoft.com/office/word/2015/wordml/symex" xmlns:wpg="http://schemas.microsoft.com/office/word/2010/wordprocessingGroup" xmlns:wpi="http://schemas.microsoft.com/office/word/2010/wordprocessingInk" xmlns:wne="http://schemas.microsoft.com/office/word/2006/wordml" xmlns:wps="http://schemas.microsoft.com/office/word/2010/wordprocessingShape" mc:Ignorable="w14 w15 w16se w16cid w16 w16cex w16sdtdh w16du wp14">
   <w:body>
     <w:p>
       <w:pPr>
@@ -131,7 +131,31 @@
         <w:rPr>
           <w:rFonts w:eastAsia="Times New Roman" w:cstheme="minorHAnsi"/>
         </w:rPr>
-        <w:t xml:space="preserve"> on time or use a grace day from one member and submit within that agreed-upon timeframe.</w:t>
+        <w:t xml:space="preserve"> on time or use a </w:t>
+      </w:r>
+      <w:r>
+        <w:rPr>
+          <w:rFonts w:eastAsia="Times New Roman" w:cstheme="minorHAnsi"/>
+        </w:rPr>
+        <w:t>G</w:t>
+      </w:r>
+      <w:r>
+        <w:rPr>
+          <w:rFonts w:eastAsia="Times New Roman" w:cstheme="minorHAnsi"/>
+        </w:rPr>
+        <w:t xml:space="preserve">race </w:t>
+      </w:r>
+      <w:r>
+        <w:rPr>
+          <w:rFonts w:eastAsia="Times New Roman" w:cstheme="minorHAnsi"/>
+        </w:rPr>
+        <w:t>D</w:t>
+      </w:r>
+      <w:r>
+        <w:rPr>
+          <w:rFonts w:eastAsia="Times New Roman" w:cstheme="minorHAnsi"/>
+        </w:rPr>
+        <w:t>ay from one member and submit within that agreed-upon timeframe.</w:t>
       </w:r>
     </w:p>
     <w:p>
@@ -304,30 +328,50 @@
       <w:r>
         <w:rPr>
           <w:rFonts w:eastAsia="Times New Roman" w:cstheme="minorHAnsi"/>
-        </w:rPr>
-        <w:t>Friday</w:t>
-      </w:r>
-      <w:r>
-        <w:rPr>
-          <w:rFonts w:eastAsia="Times New Roman" w:cstheme="minorHAnsi"/>
+          <w:b/>
+          <w:bCs/>
+          <w:i/>
+          <w:iCs/>
+        </w:rPr>
+        <w:t>Wednesday</w:t>
+      </w:r>
+      <w:r>
+        <w:rPr>
+          <w:rFonts w:eastAsia="Times New Roman" w:cstheme="minorHAnsi"/>
+          <w:b/>
+          <w:bCs/>
+          <w:i/>
+          <w:iCs/>
         </w:rPr>
         <w:t>,</w:t>
       </w:r>
       <w:r>
         <w:rPr>
           <w:rFonts w:eastAsia="Cardo" w:cstheme="minorHAnsi"/>
+          <w:b/>
+          <w:bCs/>
+          <w:i/>
+          <w:iCs/>
         </w:rPr>
         <w:t xml:space="preserve"> December </w:t>
       </w:r>
       <w:r>
         <w:rPr>
           <w:rFonts w:eastAsia="Cardo" w:cstheme="minorHAnsi"/>
-        </w:rPr>
-        <w:t>8</w:t>
+          <w:b/>
+          <w:bCs/>
+          <w:i/>
+          <w:iCs/>
+        </w:rPr>
+        <w:t>11</w:t>
       </w:r>
       <w:r>
         <w:rPr>
           <w:rFonts w:eastAsia="Cardo" w:cstheme="minorHAnsi"/>
+          <w:b/>
+          <w:bCs/>
+          <w:i/>
+          <w:iCs/>
           <w:vertAlign w:val="superscript"/>
         </w:rPr>
         <w:t>th</w:t>
@@ -335,18 +379,30 @@
       <w:r>
         <w:rPr>
           <w:rFonts w:eastAsia="Cardo" w:cstheme="minorHAnsi"/>
+          <w:b/>
+          <w:bCs/>
+          <w:i/>
+          <w:iCs/>
         </w:rPr>
         <w:t xml:space="preserve"> </w:t>
       </w:r>
       <w:r>
         <w:rPr>
           <w:rFonts w:eastAsia="Cardo" w:cstheme="minorHAnsi"/>
+          <w:b/>
+          <w:bCs/>
+          <w:i/>
+          <w:iCs/>
         </w:rPr>
         <w:t xml:space="preserve">at </w:t>
       </w:r>
       <w:r>
         <w:rPr>
           <w:rFonts w:eastAsia="Cardo" w:cstheme="minorHAnsi"/>
+          <w:b/>
+          <w:bCs/>
+          <w:i/>
+          <w:iCs/>
         </w:rPr>
         <w:t>11:59pm</w:t>
       </w:r>
@@ -360,11 +416,57 @@
         <w:rPr>
           <w:rFonts w:eastAsia="Cardo" w:cstheme="minorHAnsi"/>
         </w:rPr>
-        <w:t xml:space="preserve"> No grace days may be used</w:t>
+        <w:t xml:space="preserve"> </w:t>
       </w:r>
       <w:r>
         <w:rPr>
           <w:rFonts w:eastAsia="Cardo" w:cstheme="minorHAnsi"/>
+          <w:i/>
+          <w:iCs/>
+        </w:rPr>
+        <w:t xml:space="preserve">No </w:t>
+      </w:r>
+      <w:r>
+        <w:rPr>
+          <w:rFonts w:eastAsia="Cardo" w:cstheme="minorHAnsi"/>
+          <w:i/>
+          <w:iCs/>
+        </w:rPr>
+        <w:t>G</w:t>
+      </w:r>
+      <w:r>
+        <w:rPr>
+          <w:rFonts w:eastAsia="Cardo" w:cstheme="minorHAnsi"/>
+          <w:i/>
+          <w:iCs/>
+        </w:rPr>
+        <w:t xml:space="preserve">race </w:t>
+      </w:r>
+      <w:r>
+        <w:rPr>
+          <w:rFonts w:eastAsia="Cardo" w:cstheme="minorHAnsi"/>
+          <w:i/>
+          <w:iCs/>
+        </w:rPr>
+        <w:t>D</w:t>
+      </w:r>
+      <w:r>
+        <w:rPr>
+          <w:rFonts w:eastAsia="Cardo" w:cstheme="minorHAnsi"/>
+          <w:i/>
+          <w:iCs/>
+        </w:rPr>
+        <w:t>ays</w:t>
+      </w:r>
+      <w:r>
+        <w:rPr>
+          <w:rFonts w:eastAsia="Cardo" w:cstheme="minorHAnsi"/>
+        </w:rPr>
+        <w:t xml:space="preserve"> may be used</w:t>
+      </w:r>
+      <w:r>
+        <w:rPr>
+          <w:rFonts w:eastAsia="Cardo" w:cstheme="minorHAnsi"/>
         </w:rPr>
         <w:t xml:space="preserve"> for the final submission</w:t>
       </w:r>
@@ -416,7 +518,13 @@
         <w:spacing w:after="0"/>
       </w:pPr>
       <w:r>
-        <w:t xml:space="preserve">Pease read all instructions carefully before making a copy of this document and completing the contract. </w:t>
+        <w:t>P</w:t>
+      </w:r>
+      <w:r>
+        <w:t>l</w:t>
+      </w:r>
+      <w:r>
+        <w:t xml:space="preserve">ease read all instructions carefully before making a copy of this document and completing the contract. </w:t>
       </w:r>
     </w:p>
     <w:p>
@@ -473,13 +581,8 @@
         </w:numPr>
       </w:pPr>
       <w:r>
-        <w:t xml:space="preserve">Communication is </w:t>
-      </w:r>
-      <w:proofErr w:type="gramStart"/>
-      <w:r>
-        <w:t>key</w:t>
-      </w:r>
-      <w:proofErr w:type="gramEnd"/>
+        <w:t>Communication is key</w:t>
+      </w:r>
     </w:p>
     <w:p>
       <w:pPr>
@@ -526,13 +629,8 @@
         </w:numPr>
       </w:pPr>
       <w:r>
-        <w:t xml:space="preserve">Only one person in the group needs to submit the group contract in </w:t>
-      </w:r>
-      <w:proofErr w:type="gramStart"/>
-      <w:r>
-        <w:t>Canvas</w:t>
-      </w:r>
-      <w:proofErr w:type="gramEnd"/>
+        <w:t>Only one person in the group needs to submit the group contract in Canvas</w:t>
+      </w:r>
     </w:p>
     <w:p>
       <w:pPr>
@@ -543,13 +641,9 @@
         </w:numPr>
       </w:pPr>
       <w:r>
-        <w:t xml:space="preserve">It is imperative that you include as many specific details as possible when you fill out the contract. The more details that you include, the better positioned your group will be to avoid any miscommunication and/or any </w:t>
-      </w:r>
-      <w:proofErr w:type="gramStart"/>
-      <w:r>
-        <w:t>conflicts</w:t>
-      </w:r>
-      <w:proofErr w:type="gramEnd"/>
+        <w:lastRenderedPageBreak/>
+        <w:t>It is imperative that you include as many specific details as possible when you fill out the contract. The more details that you include, the better positioned your group will be to avoid any miscommunication and/or any conflicts</w:t>
+      </w:r>
     </w:p>
     <w:p>
       <w:pPr>
@@ -563,7 +657,6 @@
           <w:b/>
           <w:bCs/>
         </w:rPr>
-        <w:lastRenderedPageBreak/>
         <w:t>Group Contract and Code of Conduct</w:t>
       </w:r>
       <w:r>
@@ -908,21 +1001,6 @@
       <w:r>
         <w:t>?</w:t>
       </w:r>
-    </w:p>
-    <w:p>
-      <w:pPr>
-        <w:pStyle w:val="ListParagraph"/>
-      </w:pPr>
-    </w:p>
-    <w:p>
-      <w:pPr>
-        <w:pStyle w:val="ListParagraph"/>
-      </w:pPr>
-    </w:p>
-    <w:p>
-      <w:pPr>
-        <w:pStyle w:val="ListParagraph"/>
-      </w:pPr>
     </w:p>
     <w:p>
       <w:pPr>
@@ -1039,22 +1117,10 @@
         <w:t>. List some things that your group would all be interested in working with (can be broad</w:t>
       </w:r>
       <w:r>
-        <w:t xml:space="preserve"> – such as Environment or Sustainability</w:t>
-      </w:r>
-      <w:r>
-        <w:t xml:space="preserve">, </w:t>
-      </w:r>
-      <w:r>
-        <w:t xml:space="preserve">you </w:t>
-      </w:r>
-      <w:r>
-        <w:t>don’t have to start looking at</w:t>
-      </w:r>
-      <w:r>
-        <w:t xml:space="preserve"> the</w:t>
-      </w:r>
-      <w:r>
-        <w:t xml:space="preserve"> dataset yet, just to help to start thinking about it).</w:t>
+        <w:t>, such as Environment or Sustainability, you don’t have to start looking at the dataset yet, just to help </w:t>
+      </w:r>
+      <w:r>
+        <w:t>start thinking about it).</w:t>
       </w:r>
     </w:p>
     <w:p/>
@@ -1123,7 +1189,23 @@
           <w:i/>
           <w:iCs/>
         </w:rPr>
-        <w:t>Lynette M. Hudiburgh &amp; Diana Garbinsky (2020) Data Visualization: Bringing Data to Life in an Introductory Statistics Course, Journal of Statistics Education, 28:3, 262-279, DOI: 10.1080/10691898.2020.1796399</w:t>
+        <w:t xml:space="preserve">Lynette M. Hudiburgh &amp; Diana </w:t>
+      </w:r>
+      <w:proofErr w:type="spellStart"/>
+      <w:r>
+        <w:rPr>
+          <w:i/>
+          <w:iCs/>
+        </w:rPr>
+        <w:t>Garbinsky</w:t>
+      </w:r>
+      <w:proofErr w:type="spellEnd"/>
+      <w:r>
+        <w:rPr>
+          <w:i/>
+          <w:iCs/>
+        </w:rPr>
+        <w:t xml:space="preserve"> (2020) Data Visualization: Bringing Data to Life in an Introductory Statistics Course, Journal of Statistics Education, 28:3, 262-279, DOI: 10.1080/10691898.2020.1796399</w:t>
       </w:r>
     </w:p>
     <w:p>
@@ -1336,7 +1418,7 @@
 </file>
 
 <file path=word/numbering.xml><?xml version="1.0" encoding="utf-8"?>
-<w:numbering xmlns:wpc="http://schemas.microsoft.com/office/word/2010/wordprocessingCanvas" xmlns:cx="http://schemas.microsoft.com/office/drawing/2014/chartex" xmlns:cx1="http://schemas.microsoft.com/office/drawing/2015/9/8/chartex" xmlns:cx2="http://schemas.microsoft.com/office/drawing/2015/10/21/chartex" xmlns:cx3="http://schemas.microsoft.com/office/drawing/2016/5/9/chartex" xmlns:cx4="http://schemas.microsoft.com/office/drawing/2016/5/10/chartex" xmlns:cx5="http://schemas.microsoft.com/office/drawing/2016/5/11/chartex" xmlns:cx6="http://schemas.microsoft.com/office/drawing/2016/5/12/chartex" xmlns:cx7="http://schemas.microsoft.com/office/drawing/2016/5/13/chartex" xmlns:cx8="http://schemas.microsoft.com/office/drawing/2016/5/14/chartex" xmlns:mc="http://schemas.openxmlformats.org/markup-compatibility/2006" xmlns:aink="http://schemas.microsoft.com/office/drawing/2016/ink" xmlns:am3d="http://schemas.microsoft.com/office/drawing/2017/model3d" xmlns:o="urn:schemas-microsoft-com:office:office" xmlns:oel="http://schemas.microsoft.com/office/2019/extlst" xmlns:r="http://schemas.openxmlformats.org/officeDocument/2006/relationships" xmlns:m="http://schemas.openxmlformats.org/officeDocument/2006/math" xmlns:v="urn:schemas-microsoft-com:vml" xmlns:wp14="http://schemas.microsoft.com/office/word/2010/wordprocessingDrawing" xmlns:wp="http://schemas.openxmlformats.org/drawingml/2006/wordprocessingDrawing" xmlns:w10="urn:schemas-microsoft-com:office:word" xmlns:w="http://schemas.openxmlformats.org/wordprocessingml/2006/main" xmlns:w14="http://schemas.microsoft.com/office/word/2010/wordml" xmlns:w15="http://schemas.microsoft.com/office/word/2012/wordml" xmlns:w16cex="http://schemas.microsoft.com/office/word/2018/wordml/cex" xmlns:w16cid="http://schemas.microsoft.com/office/word/2016/wordml/cid" xmlns:w16="http://schemas.microsoft.com/office/word/2018/wordml" xmlns:w16sdtdh="http://schemas.microsoft.com/office/word/2020/wordml/sdtdatahash" xmlns:w16se="http://schemas.microsoft.com/office/word/2015/wordml/symex" xmlns:wpg="http://schemas.microsoft.com/office/word/2010/wordprocessingGroup" xmlns:wpi="http://schemas.microsoft.com/office/word/2010/wordprocessingInk" xmlns:wne="http://schemas.microsoft.com/office/word/2006/wordml" xmlns:wps="http://schemas.microsoft.com/office/word/2010/wordprocessingShape" mc:Ignorable="w14 w15 w16se w16cid w16 w16cex w16sdtdh wp14">
+<w:numbering xmlns:wpc="http://schemas.microsoft.com/office/word/2010/wordprocessingCanvas" xmlns:cx="http://schemas.microsoft.com/office/drawing/2014/chartex" xmlns:cx1="http://schemas.microsoft.com/office/drawing/2015/9/8/chartex" xmlns:cx2="http://schemas.microsoft.com/office/drawing/2015/10/21/chartex" xmlns:cx3="http://schemas.microsoft.com/office/drawing/2016/5/9/chartex" xmlns:cx4="http://schemas.microsoft.com/office/drawing/2016/5/10/chartex" xmlns:cx5="http://schemas.microsoft.com/office/drawing/2016/5/11/chartex" xmlns:cx6="http://schemas.microsoft.com/office/drawing/2016/5/12/chartex" xmlns:cx7="http://schemas.microsoft.com/office/drawing/2016/5/13/chartex" xmlns:cx8="http://schemas.microsoft.com/office/drawing/2016/5/14/chartex" xmlns:mc="http://schemas.openxmlformats.org/markup-compatibility/2006" xmlns:aink="http://schemas.microsoft.com/office/drawing/2016/ink" xmlns:am3d="http://schemas.microsoft.com/office/drawing/2017/model3d" xmlns:o="urn:schemas-microsoft-com:office:office" xmlns:oel="http://schemas.microsoft.com/office/2019/extlst" xmlns:r="http://schemas.openxmlformats.org/officeDocument/2006/relationships" xmlns:m="http://schemas.openxmlformats.org/officeDocument/2006/math" xmlns:v="urn:schemas-microsoft-com:vml" xmlns:wp14="http://schemas.microsoft.com/office/word/2010/wordprocessingDrawing" xmlns:wp="http://schemas.openxmlformats.org/drawingml/2006/wordprocessingDrawing" xmlns:w10="urn:schemas-microsoft-com:office:word" xmlns:w="http://schemas.openxmlformats.org/wordprocessingml/2006/main" xmlns:w14="http://schemas.microsoft.com/office/word/2010/wordml" xmlns:w15="http://schemas.microsoft.com/office/word/2012/wordml" xmlns:w16cex="http://schemas.microsoft.com/office/word/2018/wordml/cex" xmlns:w16cid="http://schemas.microsoft.com/office/word/2016/wordml/cid" xmlns:w16="http://schemas.microsoft.com/office/word/2018/wordml" xmlns:w16du="http://schemas.microsoft.com/office/word/2023/wordml/word16du" xmlns:w16sdtdh="http://schemas.microsoft.com/office/word/2020/wordml/sdtdatahash" xmlns:w16se="http://schemas.microsoft.com/office/word/2015/wordml/symex" xmlns:wpg="http://schemas.microsoft.com/office/word/2010/wordprocessingGroup" xmlns:wpi="http://schemas.microsoft.com/office/word/2010/wordprocessingInk" xmlns:wne="http://schemas.microsoft.com/office/word/2006/wordml" xmlns:wps="http://schemas.microsoft.com/office/word/2010/wordprocessingShape" mc:Ignorable="w14 w15 w16se w16cid w16 w16cex w16sdtdh w16du wp14">
   <w:abstractNum w:abstractNumId="0" w15:restartNumberingAfterBreak="0">
     <w:nsid w:val="0D506E46"/>
     <w:multiLevelType w:val="multilevel"/>
@@ -1995,7 +2077,7 @@
 </file>
 
 <file path=word/styles.xml><?xml version="1.0" encoding="utf-8"?>
-<w:styles xmlns:mc="http://schemas.openxmlformats.org/markup-compatibility/2006" xmlns:r="http://schemas.openxmlformats.org/officeDocument/2006/relationships" xmlns:w="http://schemas.openxmlformats.org/wordprocessingml/2006/main" xmlns:w14="http://schemas.microsoft.com/office/word/2010/wordml" xmlns:w15="http://schemas.microsoft.com/office/word/2012/wordml" xmlns:w16cex="http://schemas.microsoft.com/office/word/2018/wordml/cex" xmlns:w16cid="http://schemas.microsoft.com/office/word/2016/wordml/cid" xmlns:w16="http://schemas.microsoft.com/office/word/2018/wordml" xmlns:w16sdtdh="http://schemas.microsoft.com/office/word/2020/wordml/sdtdatahash" xmlns:w16se="http://schemas.microsoft.com/office/word/2015/wordml/symex" mc:Ignorable="w14 w15 w16se w16cid w16 w16cex w16sdtdh">
+<w:styles xmlns:mc="http://schemas.openxmlformats.org/markup-compatibility/2006" xmlns:r="http://schemas.openxmlformats.org/officeDocument/2006/relationships" xmlns:w="http://schemas.openxmlformats.org/wordprocessingml/2006/main" xmlns:w14="http://schemas.microsoft.com/office/word/2010/wordml" xmlns:w15="http://schemas.microsoft.com/office/word/2012/wordml" xmlns:w16cex="http://schemas.microsoft.com/office/word/2018/wordml/cex" xmlns:w16cid="http://schemas.microsoft.com/office/word/2016/wordml/cid" xmlns:w16="http://schemas.microsoft.com/office/word/2018/wordml" xmlns:w16du="http://schemas.microsoft.com/office/word/2023/wordml/word16du" xmlns:w16sdtdh="http://schemas.microsoft.com/office/word/2020/wordml/sdtdatahash" xmlns:w16se="http://schemas.microsoft.com/office/word/2015/wordml/symex" mc:Ignorable="w14 w15 w16se w16cid w16 w16cex w16sdtdh w16du">
   <w:docDefaults>
     <w:rPrDefault>
       <w:rPr>

</xml_diff>